<commit_message>
Koreksi Design Chat (typo wkwk)
</commit_message>
<xml_diff>
--- a/Design Komunikasi.docx
+++ b/Design Komunikasi.docx
@@ -62,8 +62,6 @@
       <w:r>
         <w:tab/>
       </w:r>
-      <w:bookmarkStart w:id="0" w:name="_GoBack"/>
-      <w:bookmarkEnd w:id="0"/>
       <w:r>
         <w:t>5113100167</w:t>
       </w:r>
@@ -251,13 +249,7 @@
                     <w:rPr>
                       <w:rFonts w:ascii="Cambria Math" w:hAnsi="Cambria Math"/>
                     </w:rPr>
-                    <m:t xml:space="preserve">PRs, </m:t>
-                  </m:r>
-                  <m:r>
-                    <w:rPr>
-                      <w:rFonts w:ascii="Cambria Math" w:hAnsi="Cambria Math"/>
-                    </w:rPr>
-                    <m:t>K</m:t>
+                    <m:t>PRs, K</m:t>
                   </m:r>
                 </m:e>
                 <m:sub>
@@ -352,13 +344,7 @@
                     <w:rPr>
                       <w:rFonts w:ascii="Cambria Math" w:hAnsi="Cambria Math"/>
                     </w:rPr>
-                    <m:t>PBs,</m:t>
-                  </m:r>
-                  <m:r>
-                    <w:rPr>
-                      <w:rFonts w:ascii="Cambria Math" w:hAnsi="Cambria Math"/>
-                    </w:rPr>
-                    <m:t>K</m:t>
+                    <m:t>PBs,K</m:t>
                   </m:r>
                 </m:e>
                 <m:sub>
@@ -441,7 +427,7 @@
                 <w:rPr>
                   <w:rFonts w:ascii="Cambria Math" w:hAnsi="Cambria Math"/>
                 </w:rPr>
-                <m:t>RSA</m:t>
+                <m:t>RC4</m:t>
               </m:r>
             </m:sub>
           </m:sSub>
@@ -459,13 +445,7 @@
                 <w:rPr>
                   <w:rFonts w:ascii="Cambria Math" w:hAnsi="Cambria Math"/>
                 </w:rPr>
-                <m:t xml:space="preserve">Ka, </m:t>
-              </m:r>
-              <m:r>
-                <w:rPr>
-                  <w:rFonts w:ascii="Cambria Math" w:hAnsi="Cambria Math"/>
-                </w:rPr>
-                <m:t>"</m:t>
+                <m:t>Ka, "</m:t>
               </m:r>
               <m:r>
                 <m:rPr>
@@ -474,25 +454,7 @@
                 <w:rPr>
                   <w:rFonts w:ascii="Cambria Math" w:hAnsi="Cambria Math"/>
                 </w:rPr>
-                <m:t>LOGIN username password</m:t>
-              </m:r>
-              <m:r>
-                <m:rPr>
-                  <m:nor/>
-                </m:rPr>
-                <w:rPr>
-                  <w:rFonts w:ascii="Cambria Math" w:hAnsi="Cambria Math"/>
-                </w:rPr>
-                <m:t>"</m:t>
-              </m:r>
-              <m:r>
-                <m:rPr>
-                  <m:nor/>
-                </m:rPr>
-                <w:rPr>
-                  <w:rFonts w:ascii="Cambria Math" w:hAnsi="Cambria Math"/>
-                </w:rPr>
-                <m:t xml:space="preserve"> || DS</m:t>
+                <m:t>LOGIN username password" || DS</m:t>
               </m:r>
             </m:e>
           </m:d>
@@ -574,7 +536,7 @@
                 <w:rPr>
                   <w:rFonts w:ascii="Cambria Math" w:hAnsi="Cambria Math"/>
                 </w:rPr>
-                <m:t>RSA</m:t>
+                <m:t>RC4</m:t>
               </m:r>
             </m:sub>
           </m:sSub>
@@ -592,13 +554,7 @@
                 <w:rPr>
                   <w:rFonts w:ascii="Cambria Math" w:hAnsi="Cambria Math"/>
                 </w:rPr>
-                <m:t xml:space="preserve">Ka, </m:t>
-              </m:r>
-              <m:r>
-                <w:rPr>
-                  <w:rFonts w:ascii="Cambria Math" w:hAnsi="Cambria Math"/>
-                </w:rPr>
-                <m:t>"</m:t>
+                <m:t>Ka, "</m:t>
               </m:r>
               <m:r>
                 <m:rPr>
@@ -607,25 +563,7 @@
                 <w:rPr>
                   <w:rFonts w:ascii="Cambria Math" w:hAnsi="Cambria Math"/>
                 </w:rPr>
-                <m:t>SUCCESS / FAIL login</m:t>
-              </m:r>
-              <m:r>
-                <m:rPr>
-                  <m:nor/>
-                </m:rPr>
-                <w:rPr>
-                  <w:rFonts w:ascii="Cambria Math" w:hAnsi="Cambria Math"/>
-                </w:rPr>
-                <m:t>"</m:t>
-              </m:r>
-              <m:r>
-                <m:rPr>
-                  <m:nor/>
-                </m:rPr>
-                <w:rPr>
-                  <w:rFonts w:ascii="Cambria Math" w:hAnsi="Cambria Math"/>
-                </w:rPr>
-                <m:t xml:space="preserve"> || DS</m:t>
+                <m:t>SUCCESS / FAIL login" || DS</m:t>
               </m:r>
             </m:e>
           </m:d>
@@ -698,7 +636,7 @@
                 <w:rPr>
                   <w:rFonts w:ascii="Cambria Math" w:hAnsi="Cambria Math"/>
                 </w:rPr>
-                <m:t>RSA</m:t>
+                <m:t>RC4</m:t>
               </m:r>
             </m:sub>
           </m:sSub>
@@ -716,13 +654,7 @@
                 <w:rPr>
                   <w:rFonts w:ascii="Cambria Math" w:hAnsi="Cambria Math"/>
                 </w:rPr>
-                <m:t xml:space="preserve">Ka, </m:t>
-              </m:r>
-              <m:r>
-                <w:rPr>
-                  <w:rFonts w:ascii="Cambria Math" w:hAnsi="Cambria Math"/>
-                </w:rPr>
-                <m:t>"</m:t>
+                <m:t>Ka, "</m:t>
               </m:r>
               <m:r>
                 <m:rPr>
@@ -731,25 +663,7 @@
                 <w:rPr>
                   <w:rFonts w:ascii="Cambria Math" w:hAnsi="Cambria Math"/>
                 </w:rPr>
-                <m:t>LOGOUT</m:t>
-              </m:r>
-              <m:r>
-                <m:rPr>
-                  <m:nor/>
-                </m:rPr>
-                <w:rPr>
-                  <w:rFonts w:ascii="Cambria Math" w:hAnsi="Cambria Math"/>
-                </w:rPr>
-                <m:t>"</m:t>
-              </m:r>
-              <m:r>
-                <m:rPr>
-                  <m:nor/>
-                </m:rPr>
-                <w:rPr>
-                  <w:rFonts w:ascii="Cambria Math" w:hAnsi="Cambria Math"/>
-                </w:rPr>
-                <m:t xml:space="preserve"> || DS</m:t>
+                <m:t>LOGOUT" || DS</m:t>
               </m:r>
             </m:e>
           </m:d>
@@ -809,7 +723,7 @@
                 <w:rPr>
                   <w:rFonts w:ascii="Cambria Math" w:hAnsi="Cambria Math"/>
                 </w:rPr>
-                <m:t>RSA</m:t>
+                <m:t>RC4</m:t>
               </m:r>
             </m:sub>
           </m:sSub>
@@ -827,13 +741,7 @@
                 <w:rPr>
                   <w:rFonts w:ascii="Cambria Math" w:hAnsi="Cambria Math"/>
                 </w:rPr>
-                <m:t xml:space="preserve">Ka, </m:t>
-              </m:r>
-              <m:r>
-                <w:rPr>
-                  <w:rFonts w:ascii="Cambria Math" w:hAnsi="Cambria Math"/>
-                </w:rPr>
-                <m:t>"</m:t>
+                <m:t>Ka, "</m:t>
               </m:r>
               <m:r>
                 <m:rPr>
@@ -842,34 +750,7 @@
                 <w:rPr>
                   <w:rFonts w:ascii="Cambria Math" w:hAnsi="Cambria Math"/>
                 </w:rPr>
-                <m:t xml:space="preserve">SUCCESS / FAIL </m:t>
-              </m:r>
-              <m:r>
-                <m:rPr>
-                  <m:nor/>
-                </m:rPr>
-                <w:rPr>
-                  <w:rFonts w:ascii="Cambria Math" w:hAnsi="Cambria Math"/>
-                </w:rPr>
-                <m:t>logout</m:t>
-              </m:r>
-              <m:r>
-                <m:rPr>
-                  <m:nor/>
-                </m:rPr>
-                <w:rPr>
-                  <w:rFonts w:ascii="Cambria Math" w:hAnsi="Cambria Math"/>
-                </w:rPr>
-                <m:t>"</m:t>
-              </m:r>
-              <m:r>
-                <m:rPr>
-                  <m:nor/>
-                </m:rPr>
-                <w:rPr>
-                  <w:rFonts w:ascii="Cambria Math" w:hAnsi="Cambria Math"/>
-                </w:rPr>
-                <m:t xml:space="preserve"> || DS</m:t>
+                <m:t>SUCCESS / FAIL logout" || DS</m:t>
               </m:r>
             </m:e>
           </m:d>
@@ -943,7 +824,7 @@
                 <w:rPr>
                   <w:rFonts w:ascii="Cambria Math" w:hAnsi="Cambria Math"/>
                 </w:rPr>
-                <m:t>RSA</m:t>
+                <m:t>RC4</m:t>
               </m:r>
             </m:sub>
           </m:sSub>
@@ -987,55 +868,7 @@
                 <w:rPr>
                   <w:rFonts w:ascii="Cambria Math" w:hAnsi="Cambria Math"/>
                 </w:rPr>
-                <m:t>,</m:t>
-              </m:r>
-              <m:r>
-                <w:rPr>
-                  <w:rFonts w:ascii="Cambria Math" w:hAnsi="Cambria Math"/>
-                </w:rPr>
-                <m:t>"</m:t>
-              </m:r>
-              <m:r>
-                <w:rPr>
-                  <w:rFonts w:ascii="Cambria Math" w:hAnsi="Cambria Math"/>
-                </w:rPr>
-                <m:t xml:space="preserve"> </m:t>
-              </m:r>
-              <m:r>
-                <w:rPr>
-                  <w:rFonts w:ascii="Cambria Math" w:hAnsi="Cambria Math"/>
-                </w:rPr>
-                <m:t>src</m:t>
-              </m:r>
-              <m:r>
-                <w:rPr>
-                  <w:rFonts w:ascii="Cambria Math" w:hAnsi="Cambria Math"/>
-                </w:rPr>
-                <m:t>_</m:t>
-              </m:r>
-              <m:r>
-                <w:rPr>
-                  <w:rFonts w:ascii="Cambria Math" w:hAnsi="Cambria Math"/>
-                </w:rPr>
-                <m:t>username dest</m:t>
-              </m:r>
-              <m:r>
-                <w:rPr>
-                  <w:rFonts w:ascii="Cambria Math" w:hAnsi="Cambria Math"/>
-                </w:rPr>
-                <m:t>_</m:t>
-              </m:r>
-              <m:r>
-                <w:rPr>
-                  <w:rFonts w:ascii="Cambria Math" w:hAnsi="Cambria Math"/>
-                </w:rPr>
-                <m:t>username message</m:t>
-              </m:r>
-              <m:r>
-                <w:rPr>
-                  <w:rFonts w:ascii="Cambria Math" w:hAnsi="Cambria Math"/>
-                </w:rPr>
-                <m:t>"</m:t>
+                <m:t>," src_username dest_username message"</m:t>
               </m:r>
               <m:r>
                 <m:rPr>
@@ -1114,7 +947,7 @@
                 <w:rPr>
                   <w:rFonts w:ascii="Cambria Math" w:hAnsi="Cambria Math"/>
                 </w:rPr>
-                <m:t>RSA</m:t>
+                <m:t>RC4</m:t>
               </m:r>
             </m:sub>
           </m:sSub>
@@ -1158,13 +991,7 @@
                 <w:rPr>
                   <w:rFonts w:ascii="Cambria Math" w:hAnsi="Cambria Math"/>
                 </w:rPr>
-                <m:t xml:space="preserve">, </m:t>
-              </m:r>
-              <m:r>
-                <w:rPr>
-                  <w:rFonts w:ascii="Cambria Math" w:hAnsi="Cambria Math"/>
-                </w:rPr>
-                <m:t>"CG username group_name"</m:t>
+                <m:t>, "CG username group_name"</m:t>
               </m:r>
               <m:r>
                 <m:rPr>
@@ -1230,7 +1057,7 @@
                 <w:rPr>
                   <w:rFonts w:ascii="Cambria Math" w:hAnsi="Cambria Math"/>
                 </w:rPr>
-                <m:t>RSA</m:t>
+                <m:t>RC4</m:t>
               </m:r>
             </m:sub>
           </m:sSub>
@@ -1274,19 +1101,7 @@
                 <w:rPr>
                   <w:rFonts w:ascii="Cambria Math" w:hAnsi="Cambria Math"/>
                 </w:rPr>
-                <m:t>, "</m:t>
-              </m:r>
-              <m:r>
-                <w:rPr>
-                  <w:rFonts w:ascii="Cambria Math" w:hAnsi="Cambria Math"/>
-                </w:rPr>
-                <m:t xml:space="preserve">SUCCESS / FAIL </m:t>
-              </m:r>
-              <m:r>
-                <w:rPr>
-                  <w:rFonts w:ascii="Cambria Math" w:hAnsi="Cambria Math"/>
-                </w:rPr>
-                <m:t>CG"</m:t>
+                <m:t>, "SUCCESS / FAIL CG"</m:t>
               </m:r>
               <m:r>
                 <m:rPr>
@@ -1374,7 +1189,7 @@
                 <w:rPr>
                   <w:rFonts w:ascii="Cambria Math" w:hAnsi="Cambria Math"/>
                 </w:rPr>
-                <m:t>RSA</m:t>
+                <m:t>RC4</m:t>
               </m:r>
             </m:sub>
           </m:sSub>
@@ -1418,19 +1233,7 @@
                 <w:rPr>
                   <w:rFonts w:ascii="Cambria Math" w:hAnsi="Cambria Math"/>
                 </w:rPr>
-                <m:t>, "</m:t>
-              </m:r>
-              <m:r>
-                <w:rPr>
-                  <w:rFonts w:ascii="Cambria Math" w:hAnsi="Cambria Math"/>
-                </w:rPr>
-                <m:t>GM src_username group_name message</m:t>
-              </m:r>
-              <m:r>
-                <w:rPr>
-                  <w:rFonts w:ascii="Cambria Math" w:hAnsi="Cambria Math"/>
-                </w:rPr>
-                <m:t>"</m:t>
+                <m:t>, "GM src_username group_name message"</m:t>
               </m:r>
               <m:r>
                 <m:rPr>
@@ -1500,8 +1303,10 @@
                 <w:rPr>
                   <w:rFonts w:ascii="Cambria Math" w:hAnsi="Cambria Math"/>
                 </w:rPr>
-                <m:t>RSA</m:t>
-              </m:r>
+                <m:t>RC4</m:t>
+              </m:r>
+              <w:bookmarkStart w:id="0" w:name="_GoBack"/>
+              <w:bookmarkEnd w:id="0"/>
             </m:sub>
           </m:sSub>
           <m:d>
@@ -1544,19 +1349,7 @@
                 <w:rPr>
                   <w:rFonts w:ascii="Cambria Math" w:hAnsi="Cambria Math"/>
                 </w:rPr>
-                <m:t>, "</m:t>
-              </m:r>
-              <m:r>
-                <w:rPr>
-                  <w:rFonts w:ascii="Cambria Math" w:hAnsi="Cambria Math"/>
-                </w:rPr>
-                <m:t xml:space="preserve">BM </m:t>
-              </m:r>
-              <m:r>
-                <w:rPr>
-                  <w:rFonts w:ascii="Cambria Math" w:hAnsi="Cambria Math"/>
-                </w:rPr>
-                <m:t>src_username message"</m:t>
+                <m:t>, "BM src_username message"</m:t>
               </m:r>
               <m:r>
                 <m:rPr>
@@ -2252,6 +2045,7 @@
   <w:style w:type="character" w:default="1" w:styleId="DefaultParagraphFont">
     <w:name w:val="Default Paragraph Font"/>
     <w:uiPriority w:val="1"/>
+    <w:semiHidden/>
     <w:unhideWhenUsed/>
   </w:style>
   <w:style w:type="table" w:default="1" w:styleId="TableNormal">
@@ -2595,7 +2389,7 @@
 </file>
 
 <file path=customXml/itemProps1.xml><?xml version="1.0" encoding="utf-8"?>
-<ds:datastoreItem xmlns:ds="http://schemas.openxmlformats.org/officeDocument/2006/customXml" ds:itemID="{B16420F9-082B-416B-AE2D-2F125768CF3C}">
+<ds:datastoreItem xmlns:ds="http://schemas.openxmlformats.org/officeDocument/2006/customXml" ds:itemID="{CAE282C3-338C-4149-8AD7-BAE21B272B14}">
   <ds:schemaRefs>
     <ds:schemaRef ds:uri="http://schemas.openxmlformats.org/officeDocument/2006/bibliography"/>
   </ds:schemaRefs>

</xml_diff>

<commit_message>
Design komunikasi (mudah2 an final)
</commit_message>
<xml_diff>
--- a/Design Komunikasi.docx
+++ b/Design Komunikasi.docx
@@ -1,6 +1,6 @@
 
 <file path=word/document.xml><?xml version="1.0" encoding="utf-8"?>
-<w:document xmlns:wpc="http://schemas.microsoft.com/office/word/2010/wordprocessingCanvas" xmlns:cx="http://schemas.microsoft.com/office/drawing/2014/chartex" xmlns:mc="http://schemas.openxmlformats.org/markup-compatibility/2006" xmlns:o="urn:schemas-microsoft-com:office:office" xmlns:r="http://schemas.openxmlformats.org/officeDocument/2006/relationships" xmlns:m="http://schemas.openxmlformats.org/officeDocument/2006/math" xmlns:v="urn:schemas-microsoft-com:vml" xmlns:wp14="http://schemas.microsoft.com/office/word/2010/wordprocessingDrawing" xmlns:wp="http://schemas.openxmlformats.org/drawingml/2006/wordprocessingDrawing" xmlns:w10="urn:schemas-microsoft-com:office:word" xmlns:w="http://schemas.openxmlformats.org/wordprocessingml/2006/main" xmlns:w14="http://schemas.microsoft.com/office/word/2010/wordml" xmlns:w15="http://schemas.microsoft.com/office/word/2012/wordml" xmlns:w16se="http://schemas.microsoft.com/office/word/2015/wordml/symex" xmlns:wpg="http://schemas.microsoft.com/office/word/2010/wordprocessingGroup" xmlns:wpi="http://schemas.microsoft.com/office/word/2010/wordprocessingInk" xmlns:wne="http://schemas.microsoft.com/office/word/2006/wordml" xmlns:wps="http://schemas.microsoft.com/office/word/2010/wordprocessingShape" mc:Ignorable="w14 w15 w16se wp14">
+<w:document xmlns:wpc="http://schemas.microsoft.com/office/word/2010/wordprocessingCanvas" xmlns:mc="http://schemas.openxmlformats.org/markup-compatibility/2006" xmlns:o="urn:schemas-microsoft-com:office:office" xmlns:r="http://schemas.openxmlformats.org/officeDocument/2006/relationships" xmlns:m="http://schemas.openxmlformats.org/officeDocument/2006/math" xmlns:v="urn:schemas-microsoft-com:vml" xmlns:wp14="http://schemas.microsoft.com/office/word/2010/wordprocessingDrawing" xmlns:wp="http://schemas.openxmlformats.org/drawingml/2006/wordprocessingDrawing" xmlns:w10="urn:schemas-microsoft-com:office:word" xmlns:w="http://schemas.openxmlformats.org/wordprocessingml/2006/main" xmlns:w14="http://schemas.microsoft.com/office/word/2010/wordml" xmlns:w15="http://schemas.microsoft.com/office/word/2012/wordml" xmlns:wpg="http://schemas.microsoft.com/office/word/2010/wordprocessingGroup" xmlns:wpi="http://schemas.microsoft.com/office/word/2010/wordprocessingInk" xmlns:wne="http://schemas.microsoft.com/office/word/2006/wordml" xmlns:wps="http://schemas.microsoft.com/office/word/2010/wordprocessingShape" mc:Ignorable="w14 w15 wp14">
   <w:body>
     <w:p>
       <w:pPr>
@@ -441,21 +441,154 @@
               </m:ctrlPr>
             </m:dPr>
             <m:e>
-              <m:r>
-                <w:rPr>
-                  <w:rFonts w:ascii="Cambria Math" w:hAnsi="Cambria Math"/>
-                </w:rPr>
-                <m:t>Ka, "</m:t>
-              </m:r>
-              <m:r>
-                <m:rPr>
-                  <m:nor/>
-                </m:rPr>
-                <w:rPr>
-                  <w:rFonts w:ascii="Cambria Math" w:hAnsi="Cambria Math"/>
-                </w:rPr>
-                <m:t>LOGIN username password" || DS</m:t>
-              </m:r>
+              <m:eqArr>
+                <m:eqArrPr>
+                  <m:ctrlPr>
+                    <w:rPr>
+                      <w:rFonts w:ascii="Cambria Math" w:hAnsi="Cambria Math"/>
+                      <w:i/>
+                    </w:rPr>
+                  </m:ctrlPr>
+                </m:eqArrPr>
+                <m:e>
+                  <m:r>
+                    <w:rPr>
+                      <w:rFonts w:ascii="Cambria Math" w:hAnsi="Cambria Math"/>
+                    </w:rPr>
+                    <m:t>K, "</m:t>
+                  </m:r>
+                  <m:r>
+                    <m:rPr>
+                      <m:nor/>
+                    </m:rPr>
+                    <w:rPr>
+                      <w:rFonts w:ascii="Cambria Math" w:hAnsi="Cambria Math"/>
+                    </w:rPr>
+                    <m:t xml:space="preserve">LOGIN username password" || </m:t>
+                  </m:r>
+                  <m:ctrlPr>
+                    <w:rPr>
+                      <w:rFonts w:ascii="Cambria Math" w:hAnsi="Cambria Math"/>
+                    </w:rPr>
+                  </m:ctrlPr>
+                </m:e>
+                <m:e>
+                  <m:sSub>
+                    <m:sSubPr>
+                      <m:ctrlPr>
+                        <w:rPr>
+                          <w:rFonts w:ascii="Cambria Math" w:hAnsi="Cambria Math"/>
+                          <w:i/>
+                        </w:rPr>
+                      </m:ctrlPr>
+                    </m:sSubPr>
+                    <m:e>
+                      <m:r>
+                        <w:rPr>
+                          <w:rFonts w:ascii="Cambria Math" w:hAnsi="Cambria Math"/>
+                        </w:rPr>
+                        <m:t>E</m:t>
+                      </m:r>
+                    </m:e>
+                    <m:sub>
+                      <m:r>
+                        <w:rPr>
+                          <w:rFonts w:ascii="Cambria Math" w:hAnsi="Cambria Math"/>
+                        </w:rPr>
+                        <m:t>RSA</m:t>
+                      </m:r>
+                    </m:sub>
+                  </m:sSub>
+                  <m:d>
+                    <m:dPr>
+                      <m:ctrlPr>
+                        <w:rPr>
+                          <w:rFonts w:ascii="Cambria Math" w:hAnsi="Cambria Math"/>
+                          <w:i/>
+                        </w:rPr>
+                      </m:ctrlPr>
+                    </m:dPr>
+                    <m:e>
+                      <m:sSub>
+                        <m:sSubPr>
+                          <m:ctrlPr>
+                            <w:rPr>
+                              <w:rFonts w:ascii="Cambria Math" w:hAnsi="Cambria Math"/>
+                              <w:i/>
+                            </w:rPr>
+                          </m:ctrlPr>
+                        </m:sSubPr>
+                        <m:e>
+                          <m:r>
+                            <w:rPr>
+                              <w:rFonts w:ascii="Cambria Math" w:hAnsi="Cambria Math"/>
+                            </w:rPr>
+                            <m:t>PR</m:t>
+                          </m:r>
+                        </m:e>
+                        <m:sub>
+                          <m:r>
+                            <w:rPr>
+                              <w:rFonts w:ascii="Cambria Math" w:hAnsi="Cambria Math"/>
+                            </w:rPr>
+                            <m:t>a</m:t>
+                          </m:r>
+                        </m:sub>
+                      </m:sSub>
+                      <m:r>
+                        <w:rPr>
+                          <w:rFonts w:ascii="Cambria Math" w:hAnsi="Cambria Math"/>
+                        </w:rPr>
+                        <m:t>,</m:t>
+                      </m:r>
+                      <m:sSub>
+                        <m:sSubPr>
+                          <m:ctrlPr>
+                            <w:rPr>
+                              <w:rFonts w:ascii="Cambria Math" w:hAnsi="Cambria Math"/>
+                              <w:i/>
+                            </w:rPr>
+                          </m:ctrlPr>
+                        </m:sSubPr>
+                        <m:e>
+                          <m:r>
+                            <w:rPr>
+                              <w:rFonts w:ascii="Cambria Math" w:hAnsi="Cambria Math"/>
+                            </w:rPr>
+                            <m:t>H</m:t>
+                          </m:r>
+                        </m:e>
+                        <m:sub>
+                          <m:r>
+                            <w:rPr>
+                              <w:rFonts w:ascii="Cambria Math" w:hAnsi="Cambria Math"/>
+                            </w:rPr>
+                            <m:t>SHA512</m:t>
+                          </m:r>
+                        </m:sub>
+                      </m:sSub>
+                      <m:d>
+                        <m:dPr>
+                          <m:ctrlPr>
+                            <w:rPr>
+                              <w:rFonts w:ascii="Cambria Math" w:hAnsi="Cambria Math"/>
+                              <w:i/>
+                            </w:rPr>
+                          </m:ctrlPr>
+                        </m:dPr>
+                        <m:e>
+                          <m:r>
+                            <w:rPr>
+                              <w:rFonts w:ascii="Cambria Math" w:hAnsi="Cambria Math"/>
+                            </w:rPr>
+                            <m:t>"LOGIN username password"</m:t>
+                          </m:r>
+                        </m:e>
+                      </m:d>
+                    </m:e>
+                  </m:d>
+                </m:e>
+              </m:eqArr>
             </m:e>
           </m:d>
         </m:oMath>
@@ -471,8 +604,124 @@
         <w:t>DS = digital signature</w:t>
       </w:r>
       <w:r>
-        <w:t>;</w:t>
-      </w:r>
+        <w:t xml:space="preserve"> = </w:t>
+      </w:r>
+      <m:oMath>
+        <m:sSub>
+          <m:sSubPr>
+            <m:ctrlPr>
+              <w:rPr>
+                <w:rFonts w:ascii="Cambria Math" w:hAnsi="Cambria Math"/>
+                <w:i/>
+              </w:rPr>
+            </m:ctrlPr>
+          </m:sSubPr>
+          <m:e>
+            <m:r>
+              <w:rPr>
+                <w:rFonts w:ascii="Cambria Math" w:hAnsi="Cambria Math"/>
+              </w:rPr>
+              <m:t>E</m:t>
+            </m:r>
+          </m:e>
+          <m:sub>
+            <m:r>
+              <w:rPr>
+                <w:rFonts w:ascii="Cambria Math" w:hAnsi="Cambria Math"/>
+              </w:rPr>
+              <m:t>RSA</m:t>
+            </m:r>
+          </m:sub>
+        </m:sSub>
+        <m:d>
+          <m:dPr>
+            <m:ctrlPr>
+              <w:rPr>
+                <w:rFonts w:ascii="Cambria Math" w:hAnsi="Cambria Math"/>
+                <w:i/>
+              </w:rPr>
+            </m:ctrlPr>
+          </m:dPr>
+          <m:e>
+            <m:sSub>
+              <m:sSubPr>
+                <m:ctrlPr>
+                  <w:rPr>
+                    <w:rFonts w:ascii="Cambria Math" w:hAnsi="Cambria Math"/>
+                    <w:i/>
+                  </w:rPr>
+                </m:ctrlPr>
+              </m:sSubPr>
+              <m:e>
+                <m:r>
+                  <w:rPr>
+                    <w:rFonts w:ascii="Cambria Math" w:hAnsi="Cambria Math"/>
+                  </w:rPr>
+                  <m:t>PR</m:t>
+                </m:r>
+              </m:e>
+              <m:sub>
+                <m:r>
+                  <w:rPr>
+                    <w:rFonts w:ascii="Cambria Math" w:hAnsi="Cambria Math"/>
+                  </w:rPr>
+                  <m:t>a</m:t>
+                </m:r>
+              </m:sub>
+            </m:sSub>
+            <m:r>
+              <w:rPr>
+                <w:rFonts w:ascii="Cambria Math" w:hAnsi="Cambria Math"/>
+              </w:rPr>
+              <m:t>,</m:t>
+            </m:r>
+            <m:sSub>
+              <m:sSubPr>
+                <m:ctrlPr>
+                  <w:rPr>
+                    <w:rFonts w:ascii="Cambria Math" w:hAnsi="Cambria Math"/>
+                    <w:i/>
+                  </w:rPr>
+                </m:ctrlPr>
+              </m:sSubPr>
+              <m:e>
+                <m:r>
+                  <w:rPr>
+                    <w:rFonts w:ascii="Cambria Math" w:hAnsi="Cambria Math"/>
+                  </w:rPr>
+                  <m:t>H</m:t>
+                </m:r>
+              </m:e>
+              <m:sub>
+                <m:r>
+                  <w:rPr>
+                    <w:rFonts w:ascii="Cambria Math" w:hAnsi="Cambria Math"/>
+                  </w:rPr>
+                  <m:t>SHA512</m:t>
+                </m:r>
+              </m:sub>
+            </m:sSub>
+            <m:d>
+              <m:dPr>
+                <m:ctrlPr>
+                  <w:rPr>
+                    <w:rFonts w:ascii="Cambria Math" w:hAnsi="Cambria Math"/>
+                    <w:i/>
+                  </w:rPr>
+                </m:ctrlPr>
+              </m:dPr>
+              <m:e>
+                <m:r>
+                  <w:rPr>
+                    <w:rFonts w:ascii="Cambria Math" w:hAnsi="Cambria Math"/>
+                  </w:rPr>
+                  <m:t>message</m:t>
+                </m:r>
+              </m:e>
+            </m:d>
+          </m:e>
+        </m:d>
+      </m:oMath>
     </w:p>
     <w:p>
       <w:pPr>
@@ -501,6 +750,12 @@
       </w:r>
       <w:r>
         <w:t xml:space="preserve"> : LOGIN ok/error</w:t>
+      </w:r>
+      <w:r>
+        <w:rPr>
+          <w:lang w:val="id-ID"/>
+        </w:rPr>
+        <w:t>s</w:t>
       </w:r>
     </w:p>
     <w:p>
@@ -554,7 +809,7 @@
                 <w:rPr>
                   <w:rFonts w:ascii="Cambria Math" w:hAnsi="Cambria Math"/>
                 </w:rPr>
-                <m:t>Ka, "</m:t>
+                <m:t>K, "</m:t>
               </m:r>
               <m:r>
                 <m:rPr>
@@ -562,9 +817,145 @@
                 </m:rPr>
                 <w:rPr>
                   <w:rFonts w:ascii="Cambria Math" w:hAnsi="Cambria Math"/>
-                </w:rPr>
-                <m:t>SUCCESS / FAIL login" || DS</m:t>
+                  <w:lang w:val="id-ID"/>
+                </w:rPr>
+                <m:t>SUCCESS / FAIL login</m:t>
               </m:r>
+              <m:r>
+                <m:rPr>
+                  <m:nor/>
+                </m:rPr>
+                <w:rPr>
+                  <w:rFonts w:ascii="Cambria Math" w:hAnsi="Cambria Math"/>
+                </w:rPr>
+                <m:t xml:space="preserve">" || </m:t>
+              </m:r>
+              <m:sSub>
+                <m:sSubPr>
+                  <m:ctrlPr>
+                    <w:rPr>
+                      <w:rFonts w:ascii="Cambria Math" w:hAnsi="Cambria Math"/>
+                      <w:i/>
+                    </w:rPr>
+                  </m:ctrlPr>
+                </m:sSubPr>
+                <m:e>
+                  <m:r>
+                    <w:rPr>
+                      <w:rFonts w:ascii="Cambria Math" w:hAnsi="Cambria Math"/>
+                    </w:rPr>
+                    <m:t>E</m:t>
+                  </m:r>
+                </m:e>
+                <m:sub>
+                  <m:r>
+                    <w:rPr>
+                      <w:rFonts w:ascii="Cambria Math" w:hAnsi="Cambria Math"/>
+                    </w:rPr>
+                    <m:t>RSA</m:t>
+                  </m:r>
+                </m:sub>
+              </m:sSub>
+              <m:d>
+                <m:dPr>
+                  <m:ctrlPr>
+                    <w:rPr>
+                      <w:rFonts w:ascii="Cambria Math" w:hAnsi="Cambria Math"/>
+                      <w:i/>
+                    </w:rPr>
+                  </m:ctrlPr>
+                </m:dPr>
+                <m:e>
+                  <m:sSub>
+                    <m:sSubPr>
+                      <m:ctrlPr>
+                        <w:rPr>
+                          <w:rFonts w:ascii="Cambria Math" w:hAnsi="Cambria Math"/>
+                          <w:i/>
+                        </w:rPr>
+                      </m:ctrlPr>
+                    </m:sSubPr>
+                    <m:e>
+                      <m:r>
+                        <w:rPr>
+                          <w:rFonts w:ascii="Cambria Math" w:hAnsi="Cambria Math"/>
+                        </w:rPr>
+                        <m:t>PR</m:t>
+                      </m:r>
+                    </m:e>
+                    <m:sub>
+                      <m:r>
+                        <w:rPr>
+                          <w:rFonts w:ascii="Cambria Math" w:hAnsi="Cambria Math"/>
+                        </w:rPr>
+                        <m:t>s</m:t>
+                      </m:r>
+                    </m:sub>
+                  </m:sSub>
+                  <m:r>
+                    <w:rPr>
+                      <w:rFonts w:ascii="Cambria Math" w:hAnsi="Cambria Math"/>
+                    </w:rPr>
+                    <m:t>,</m:t>
+                  </m:r>
+                  <m:sSub>
+                    <m:sSubPr>
+                      <m:ctrlPr>
+                        <w:rPr>
+                          <w:rFonts w:ascii="Cambria Math" w:hAnsi="Cambria Math"/>
+                          <w:i/>
+                        </w:rPr>
+                      </m:ctrlPr>
+                    </m:sSubPr>
+                    <m:e>
+                      <m:r>
+                        <w:rPr>
+                          <w:rFonts w:ascii="Cambria Math" w:hAnsi="Cambria Math"/>
+                        </w:rPr>
+                        <m:t>H</m:t>
+                      </m:r>
+                    </m:e>
+                    <m:sub>
+                      <m:r>
+                        <w:rPr>
+                          <w:rFonts w:ascii="Cambria Math" w:hAnsi="Cambria Math"/>
+                        </w:rPr>
+                        <m:t>SHA512</m:t>
+                      </m:r>
+                    </m:sub>
+                  </m:sSub>
+                  <m:d>
+                    <m:dPr>
+                      <m:ctrlPr>
+                        <w:rPr>
+                          <w:rFonts w:ascii="Cambria Math" w:hAnsi="Cambria Math"/>
+                          <w:i/>
+                        </w:rPr>
+                      </m:ctrlPr>
+                    </m:dPr>
+                    <m:e>
+                      <m:r>
+                        <w:rPr>
+                          <w:rFonts w:ascii="Cambria Math" w:hAnsi="Cambria Math"/>
+                        </w:rPr>
+                        <m:t>"</m:t>
+                      </m:r>
+                      <m:r>
+                        <w:rPr>
+                          <w:rFonts w:ascii="Cambria Math" w:hAnsi="Cambria Math"/>
+                        </w:rPr>
+                        <m:t>SUCCESS / FAIL login</m:t>
+                      </m:r>
+                      <m:r>
+                        <w:rPr>
+                          <w:rFonts w:ascii="Cambria Math" w:hAnsi="Cambria Math"/>
+                        </w:rPr>
+                        <m:t>"</m:t>
+                      </m:r>
+                    </m:e>
+                  </m:d>
+                </m:e>
+              </m:d>
             </m:e>
           </m:d>
         </m:oMath>
@@ -654,7 +1045,7 @@
                 <w:rPr>
                   <w:rFonts w:ascii="Cambria Math" w:hAnsi="Cambria Math"/>
                 </w:rPr>
-                <m:t>Ka, "</m:t>
+                <m:t>K, "</m:t>
               </m:r>
               <m:r>
                 <m:rPr>
@@ -662,9 +1053,145 @@
                 </m:rPr>
                 <w:rPr>
                   <w:rFonts w:ascii="Cambria Math" w:hAnsi="Cambria Math"/>
-                </w:rPr>
-                <m:t>LOGOUT" || DS</m:t>
+                  <w:lang w:val="id-ID"/>
+                </w:rPr>
+                <m:t>LOGOUT</m:t>
               </m:r>
+              <m:r>
+                <m:rPr>
+                  <m:nor/>
+                </m:rPr>
+                <w:rPr>
+                  <w:rFonts w:ascii="Cambria Math" w:hAnsi="Cambria Math"/>
+                </w:rPr>
+                <m:t xml:space="preserve">" || </m:t>
+              </m:r>
+              <m:sSub>
+                <m:sSubPr>
+                  <m:ctrlPr>
+                    <w:rPr>
+                      <w:rFonts w:ascii="Cambria Math" w:hAnsi="Cambria Math"/>
+                      <w:i/>
+                    </w:rPr>
+                  </m:ctrlPr>
+                </m:sSubPr>
+                <m:e>
+                  <m:r>
+                    <w:rPr>
+                      <w:rFonts w:ascii="Cambria Math" w:hAnsi="Cambria Math"/>
+                    </w:rPr>
+                    <m:t>E</m:t>
+                  </m:r>
+                </m:e>
+                <m:sub>
+                  <m:r>
+                    <w:rPr>
+                      <w:rFonts w:ascii="Cambria Math" w:hAnsi="Cambria Math"/>
+                    </w:rPr>
+                    <m:t>RSA</m:t>
+                  </m:r>
+                </m:sub>
+              </m:sSub>
+              <m:d>
+                <m:dPr>
+                  <m:ctrlPr>
+                    <w:rPr>
+                      <w:rFonts w:ascii="Cambria Math" w:hAnsi="Cambria Math"/>
+                      <w:i/>
+                    </w:rPr>
+                  </m:ctrlPr>
+                </m:dPr>
+                <m:e>
+                  <m:sSub>
+                    <m:sSubPr>
+                      <m:ctrlPr>
+                        <w:rPr>
+                          <w:rFonts w:ascii="Cambria Math" w:hAnsi="Cambria Math"/>
+                          <w:i/>
+                        </w:rPr>
+                      </m:ctrlPr>
+                    </m:sSubPr>
+                    <m:e>
+                      <m:r>
+                        <w:rPr>
+                          <w:rFonts w:ascii="Cambria Math" w:hAnsi="Cambria Math"/>
+                        </w:rPr>
+                        <m:t>PR</m:t>
+                      </m:r>
+                    </m:e>
+                    <m:sub>
+                      <m:r>
+                        <w:rPr>
+                          <w:rFonts w:ascii="Cambria Math" w:hAnsi="Cambria Math"/>
+                        </w:rPr>
+                        <m:t>a</m:t>
+                      </m:r>
+                    </m:sub>
+                  </m:sSub>
+                  <m:r>
+                    <w:rPr>
+                      <w:rFonts w:ascii="Cambria Math" w:hAnsi="Cambria Math"/>
+                    </w:rPr>
+                    <m:t>,</m:t>
+                  </m:r>
+                  <m:sSub>
+                    <m:sSubPr>
+                      <m:ctrlPr>
+                        <w:rPr>
+                          <w:rFonts w:ascii="Cambria Math" w:hAnsi="Cambria Math"/>
+                          <w:i/>
+                        </w:rPr>
+                      </m:ctrlPr>
+                    </m:sSubPr>
+                    <m:e>
+                      <m:r>
+                        <w:rPr>
+                          <w:rFonts w:ascii="Cambria Math" w:hAnsi="Cambria Math"/>
+                        </w:rPr>
+                        <m:t>H</m:t>
+                      </m:r>
+                    </m:e>
+                    <m:sub>
+                      <m:r>
+                        <w:rPr>
+                          <w:rFonts w:ascii="Cambria Math" w:hAnsi="Cambria Math"/>
+                        </w:rPr>
+                        <m:t>SHA512</m:t>
+                      </m:r>
+                    </m:sub>
+                  </m:sSub>
+                  <m:d>
+                    <m:dPr>
+                      <m:ctrlPr>
+                        <w:rPr>
+                          <w:rFonts w:ascii="Cambria Math" w:hAnsi="Cambria Math"/>
+                          <w:i/>
+                        </w:rPr>
+                      </m:ctrlPr>
+                    </m:dPr>
+                    <m:e>
+                      <m:r>
+                        <w:rPr>
+                          <w:rFonts w:ascii="Cambria Math" w:hAnsi="Cambria Math"/>
+                        </w:rPr>
+                        <m:t>"</m:t>
+                      </m:r>
+                      <m:r>
+                        <w:rPr>
+                          <w:rFonts w:ascii="Cambria Math" w:hAnsi="Cambria Math"/>
+                        </w:rPr>
+                        <m:t>LOGOUT</m:t>
+                      </m:r>
+                      <m:r>
+                        <w:rPr>
+                          <w:rFonts w:ascii="Cambria Math" w:hAnsi="Cambria Math"/>
+                        </w:rPr>
+                        <m:t>"</m:t>
+                      </m:r>
+                    </m:e>
+                  </m:d>
+                </m:e>
+              </m:d>
             </m:e>
           </m:d>
         </m:oMath>
@@ -741,7 +1268,7 @@
                 <w:rPr>
                   <w:rFonts w:ascii="Cambria Math" w:hAnsi="Cambria Math"/>
                 </w:rPr>
-                <m:t>Ka, "</m:t>
+                <m:t>K, "</m:t>
               </m:r>
               <m:r>
                 <m:rPr>
@@ -750,8 +1277,137 @@
                 <w:rPr>
                   <w:rFonts w:ascii="Cambria Math" w:hAnsi="Cambria Math"/>
                 </w:rPr>
-                <m:t>SUCCESS / FAIL logout" || DS</m:t>
+                <m:t xml:space="preserve">SUCCESS / FAIL logout" || </m:t>
               </m:r>
+              <m:sSub>
+                <m:sSubPr>
+                  <m:ctrlPr>
+                    <w:rPr>
+                      <w:rFonts w:ascii="Cambria Math" w:hAnsi="Cambria Math"/>
+                      <w:i/>
+                    </w:rPr>
+                  </m:ctrlPr>
+                </m:sSubPr>
+                <m:e>
+                  <m:r>
+                    <w:rPr>
+                      <w:rFonts w:ascii="Cambria Math" w:hAnsi="Cambria Math"/>
+                    </w:rPr>
+                    <m:t>E</m:t>
+                  </m:r>
+                </m:e>
+                <m:sub>
+                  <m:r>
+                    <w:rPr>
+                      <w:rFonts w:ascii="Cambria Math" w:hAnsi="Cambria Math"/>
+                    </w:rPr>
+                    <m:t>RSA</m:t>
+                  </m:r>
+                </m:sub>
+              </m:sSub>
+              <m:d>
+                <m:dPr>
+                  <m:ctrlPr>
+                    <w:rPr>
+                      <w:rFonts w:ascii="Cambria Math" w:hAnsi="Cambria Math"/>
+                      <w:i/>
+                    </w:rPr>
+                  </m:ctrlPr>
+                </m:dPr>
+                <m:e>
+                  <m:sSub>
+                    <m:sSubPr>
+                      <m:ctrlPr>
+                        <w:rPr>
+                          <w:rFonts w:ascii="Cambria Math" w:hAnsi="Cambria Math"/>
+                          <w:i/>
+                        </w:rPr>
+                      </m:ctrlPr>
+                    </m:sSubPr>
+                    <m:e>
+                      <m:r>
+                        <w:rPr>
+                          <w:rFonts w:ascii="Cambria Math" w:hAnsi="Cambria Math"/>
+                        </w:rPr>
+                        <m:t>PR</m:t>
+                      </m:r>
+                    </m:e>
+                    <m:sub>
+                      <m:r>
+                        <w:rPr>
+                          <w:rFonts w:ascii="Cambria Math" w:hAnsi="Cambria Math"/>
+                        </w:rPr>
+                        <m:t>a</m:t>
+                      </m:r>
+                    </m:sub>
+                  </m:sSub>
+                  <m:r>
+                    <w:rPr>
+                      <w:rFonts w:ascii="Cambria Math" w:hAnsi="Cambria Math"/>
+                    </w:rPr>
+                    <m:t>,</m:t>
+                  </m:r>
+                  <m:sSub>
+                    <m:sSubPr>
+                      <m:ctrlPr>
+                        <w:rPr>
+                          <w:rFonts w:ascii="Cambria Math" w:hAnsi="Cambria Math"/>
+                          <w:i/>
+                        </w:rPr>
+                      </m:ctrlPr>
+                    </m:sSubPr>
+                    <m:e>
+                      <m:r>
+                        <w:rPr>
+                          <w:rFonts w:ascii="Cambria Math" w:hAnsi="Cambria Math"/>
+                        </w:rPr>
+                        <m:t>H</m:t>
+                      </m:r>
+                    </m:e>
+                    <m:sub>
+                      <m:r>
+                        <w:rPr>
+                          <w:rFonts w:ascii="Cambria Math" w:hAnsi="Cambria Math"/>
+                        </w:rPr>
+                        <m:t>SHA512</m:t>
+                      </m:r>
+                    </m:sub>
+                  </m:sSub>
+                  <m:d>
+                    <m:dPr>
+                      <m:ctrlPr>
+                        <w:rPr>
+                          <w:rFonts w:ascii="Cambria Math" w:hAnsi="Cambria Math"/>
+                          <w:i/>
+                        </w:rPr>
+                      </m:ctrlPr>
+                    </m:dPr>
+                    <m:e>
+                      <m:r>
+                        <w:rPr>
+                          <w:rFonts w:ascii="Cambria Math" w:hAnsi="Cambria Math"/>
+                        </w:rPr>
+                        <m:t>"</m:t>
+                      </m:r>
+                      <m:r>
+                        <m:rPr>
+                          <m:nor/>
+                        </m:rPr>
+                        <w:rPr>
+                          <w:rFonts w:ascii="Cambria Math" w:hAnsi="Cambria Math"/>
+                        </w:rPr>
+                        <m:t>SUCCESS / FAIL logout</m:t>
+                      </m:r>
+                      <m:r>
+                        <w:rPr>
+                          <w:rFonts w:ascii="Cambria Math" w:hAnsi="Cambria Math"/>
+                        </w:rPr>
+                        <m:t>"</m:t>
+                      </m:r>
+                    </m:e>
+                  </m:d>
+                </m:e>
+              </m:d>
             </m:e>
           </m:d>
         </m:oMath>
@@ -774,7 +1430,6 @@
         <w:spacing w:line="276" w:lineRule="auto"/>
       </w:pPr>
       <w:r>
-        <w:lastRenderedPageBreak/>
         <w:t>Private message</w:t>
       </w:r>
     </w:p>
@@ -801,6 +1456,9 @@
         <w:ind w:left="1440"/>
       </w:pPr>
       <m:oMathPara>
+        <m:oMathParaPr>
+          <m:jc m:val="center"/>
+        </m:oMathParaPr>
         <m:oMath>
           <m:sSub>
             <m:sSubPr>
@@ -838,51 +1496,182 @@
               </m:ctrlPr>
             </m:dPr>
             <m:e>
-              <m:sSub>
-                <m:sSubPr>
+              <m:eqArr>
+                <m:eqArrPr>
                   <m:ctrlPr>
                     <w:rPr>
                       <w:rFonts w:ascii="Cambria Math" w:hAnsi="Cambria Math"/>
                       <w:i/>
                     </w:rPr>
                   </m:ctrlPr>
-                </m:sSubPr>
+                </m:eqArrPr>
                 <m:e>
                   <m:r>
                     <w:rPr>
                       <w:rFonts w:ascii="Cambria Math" w:hAnsi="Cambria Math"/>
                     </w:rPr>
-                    <m:t>K</m:t>
+                    <m:t>K, " src_username dest_username message</m:t>
                   </m:r>
+                  <m:r>
+                    <w:rPr>
+                      <w:rFonts w:ascii="Cambria Math" w:hAnsi="Cambria Math"/>
+                    </w:rPr>
+                    <m:t xml:space="preserve"> </m:t>
+                  </m:r>
+                  <m:r>
+                    <m:rPr>
+                      <m:nor/>
+                    </m:rPr>
+                    <w:rPr>
+                      <w:rFonts w:ascii="Cambria Math" w:hAnsi="Cambria Math"/>
+                    </w:rPr>
+                    <m:t>" ||</m:t>
+                  </m:r>
+                  <m:r>
+                    <m:rPr>
+                      <m:nor/>
+                    </m:rPr>
+                    <w:rPr>
+                      <w:rFonts w:ascii="Cambria Math" w:hAnsi="Cambria Math"/>
+                      <w:lang w:val="id-ID"/>
+                    </w:rPr>
+                    <m:t xml:space="preserve"> </m:t>
+                  </m:r>
+                  <m:ctrlPr>
+                    <w:rPr>
+                      <w:rFonts w:ascii="Cambria Math" w:hAnsi="Cambria Math"/>
+                      <w:lang w:val="id-ID"/>
+                    </w:rPr>
+                  </m:ctrlPr>
                 </m:e>
-                <m:sub>
-                  <m:r>
-                    <w:rPr>
-                      <w:rFonts w:ascii="Cambria Math" w:hAnsi="Cambria Math"/>
-                    </w:rPr>
-                    <m:t>src_username</m:t>
-                  </m:r>
-                </m:sub>
-              </m:sSub>
-              <m:r>
-                <w:rPr>
-                  <w:rFonts w:ascii="Cambria Math" w:hAnsi="Cambria Math"/>
-                </w:rPr>
-                <m:t>," src_username dest_username message"</m:t>
-              </m:r>
-              <m:r>
-                <m:rPr>
-                  <m:nor/>
-                </m:rPr>
-                <w:rPr>
-                  <w:rFonts w:ascii="Cambria Math" w:hAnsi="Cambria Math"/>
-                </w:rPr>
-                <m:t>|| DS</m:t>
-              </m:r>
+                <m:e>
+                  <m:sSub>
+                    <m:sSubPr>
+                      <m:ctrlPr>
+                        <w:rPr>
+                          <w:rFonts w:ascii="Cambria Math" w:hAnsi="Cambria Math"/>
+                          <w:i/>
+                        </w:rPr>
+                      </m:ctrlPr>
+                    </m:sSubPr>
+                    <m:e>
+                      <m:r>
+                        <w:rPr>
+                          <w:rFonts w:ascii="Cambria Math" w:hAnsi="Cambria Math"/>
+                        </w:rPr>
+                        <m:t>E</m:t>
+                      </m:r>
+                    </m:e>
+                    <m:sub>
+                      <m:r>
+                        <w:rPr>
+                          <w:rFonts w:ascii="Cambria Math" w:hAnsi="Cambria Math"/>
+                        </w:rPr>
+                        <m:t>RSA</m:t>
+                      </m:r>
+                    </m:sub>
+                  </m:sSub>
+                  <m:d>
+                    <m:dPr>
+                      <m:ctrlPr>
+                        <w:rPr>
+                          <w:rFonts w:ascii="Cambria Math" w:hAnsi="Cambria Math"/>
+                          <w:i/>
+                        </w:rPr>
+                      </m:ctrlPr>
+                    </m:dPr>
+                    <m:e>
+                      <m:sSub>
+                        <m:sSubPr>
+                          <m:ctrlPr>
+                            <w:rPr>
+                              <w:rFonts w:ascii="Cambria Math" w:hAnsi="Cambria Math"/>
+                              <w:i/>
+                            </w:rPr>
+                          </m:ctrlPr>
+                        </m:sSubPr>
+                        <m:e>
+                          <m:r>
+                            <w:rPr>
+                              <w:rFonts w:ascii="Cambria Math" w:hAnsi="Cambria Math"/>
+                            </w:rPr>
+                            <m:t>PR</m:t>
+                          </m:r>
+                        </m:e>
+                        <m:sub>
+                          <m:r>
+                            <w:rPr>
+                              <w:rFonts w:ascii="Cambria Math" w:hAnsi="Cambria Math"/>
+                            </w:rPr>
+                            <m:t>a</m:t>
+                          </m:r>
+                        </m:sub>
+                      </m:sSub>
+                      <m:r>
+                        <w:rPr>
+                          <w:rFonts w:ascii="Cambria Math" w:hAnsi="Cambria Math"/>
+                        </w:rPr>
+                        <m:t>,</m:t>
+                      </m:r>
+                      <m:sSub>
+                        <m:sSubPr>
+                          <m:ctrlPr>
+                            <w:rPr>
+                              <w:rFonts w:ascii="Cambria Math" w:hAnsi="Cambria Math"/>
+                              <w:i/>
+                            </w:rPr>
+                          </m:ctrlPr>
+                        </m:sSubPr>
+                        <m:e>
+                          <m:r>
+                            <w:rPr>
+                              <w:rFonts w:ascii="Cambria Math" w:hAnsi="Cambria Math"/>
+                            </w:rPr>
+                            <m:t>H</m:t>
+                          </m:r>
+                        </m:e>
+                        <m:sub>
+                          <m:r>
+                            <w:rPr>
+                              <w:rFonts w:ascii="Cambria Math" w:hAnsi="Cambria Math"/>
+                            </w:rPr>
+                            <m:t>SHA512</m:t>
+                          </m:r>
+                        </m:sub>
+                      </m:sSub>
+                      <m:d>
+                        <m:dPr>
+                          <m:ctrlPr>
+                            <w:rPr>
+                              <w:rFonts w:ascii="Cambria Math" w:hAnsi="Cambria Math"/>
+                              <w:i/>
+                            </w:rPr>
+                          </m:ctrlPr>
+                        </m:dPr>
+                        <m:e>
+                          <m:r>
+                            <w:rPr>
+                              <w:rFonts w:ascii="Cambria Math" w:hAnsi="Cambria Math"/>
+                            </w:rPr>
+                            <m:t>" src_username dest_username message"</m:t>
+                          </m:r>
+                        </m:e>
+                      </m:d>
+                    </m:e>
+                  </m:d>
+                </m:e>
+              </m:eqArr>
             </m:e>
           </m:d>
         </m:oMath>
       </m:oMathPara>
+    </w:p>
+    <w:p>
+      <w:pPr>
+        <w:pStyle w:val="ListParagraph"/>
+        <w:spacing w:line="276" w:lineRule="auto"/>
+        <w:ind w:left="1440"/>
+      </w:pPr>
     </w:p>
     <w:p>
       <w:pPr>
@@ -961,47 +1750,154 @@
               </m:ctrlPr>
             </m:dPr>
             <m:e>
-              <m:sSub>
-                <m:sSubPr>
+              <m:eqArr>
+                <m:eqArrPr>
                   <m:ctrlPr>
                     <w:rPr>
                       <w:rFonts w:ascii="Cambria Math" w:hAnsi="Cambria Math"/>
                       <w:i/>
                     </w:rPr>
                   </m:ctrlPr>
-                </m:sSubPr>
+                </m:eqArrPr>
                 <m:e>
                   <m:r>
                     <w:rPr>
                       <w:rFonts w:ascii="Cambria Math" w:hAnsi="Cambria Math"/>
                     </w:rPr>
-                    <m:t>K</m:t>
+                    <m:t>K, "CG username group_name</m:t>
                   </m:r>
+                  <m:r>
+                    <m:rPr>
+                      <m:nor/>
+                    </m:rPr>
+                    <w:rPr>
+                      <w:rFonts w:ascii="Cambria Math" w:hAnsi="Cambria Math"/>
+                    </w:rPr>
+                    <m:t xml:space="preserve">" || </m:t>
+                  </m:r>
+                  <m:ctrlPr>
+                    <w:rPr>
+                      <w:rFonts w:ascii="Cambria Math" w:hAnsi="Cambria Math"/>
+                    </w:rPr>
+                  </m:ctrlPr>
                 </m:e>
-                <m:sub>
-                  <m:r>
-                    <w:rPr>
-                      <w:rFonts w:ascii="Cambria Math" w:hAnsi="Cambria Math"/>
-                    </w:rPr>
-                    <m:t>username</m:t>
-                  </m:r>
-                </m:sub>
-              </m:sSub>
-              <m:r>
-                <w:rPr>
-                  <w:rFonts w:ascii="Cambria Math" w:hAnsi="Cambria Math"/>
-                </w:rPr>
-                <m:t>, "CG username group_name"</m:t>
-              </m:r>
-              <m:r>
-                <m:rPr>
-                  <m:nor/>
-                </m:rPr>
-                <w:rPr>
-                  <w:rFonts w:ascii="Cambria Math" w:hAnsi="Cambria Math"/>
-                </w:rPr>
-                <m:t>|| DS</m:t>
-              </m:r>
+                <m:e>
+                  <m:sSub>
+                    <m:sSubPr>
+                      <m:ctrlPr>
+                        <w:rPr>
+                          <w:rFonts w:ascii="Cambria Math" w:hAnsi="Cambria Math"/>
+                          <w:i/>
+                        </w:rPr>
+                      </m:ctrlPr>
+                    </m:sSubPr>
+                    <m:e>
+                      <m:r>
+                        <w:rPr>
+                          <w:rFonts w:ascii="Cambria Math" w:hAnsi="Cambria Math"/>
+                        </w:rPr>
+                        <m:t>E</m:t>
+                      </m:r>
+                    </m:e>
+                    <m:sub>
+                      <m:r>
+                        <w:rPr>
+                          <w:rFonts w:ascii="Cambria Math" w:hAnsi="Cambria Math"/>
+                        </w:rPr>
+                        <m:t>RSA</m:t>
+                      </m:r>
+                    </m:sub>
+                  </m:sSub>
+                  <m:d>
+                    <m:dPr>
+                      <m:ctrlPr>
+                        <w:rPr>
+                          <w:rFonts w:ascii="Cambria Math" w:hAnsi="Cambria Math"/>
+                          <w:i/>
+                        </w:rPr>
+                      </m:ctrlPr>
+                    </m:dPr>
+                    <m:e>
+                      <m:sSub>
+                        <m:sSubPr>
+                          <m:ctrlPr>
+                            <w:rPr>
+                              <w:rFonts w:ascii="Cambria Math" w:hAnsi="Cambria Math"/>
+                              <w:i/>
+                            </w:rPr>
+                          </m:ctrlPr>
+                        </m:sSubPr>
+                        <m:e>
+                          <m:r>
+                            <w:rPr>
+                              <w:rFonts w:ascii="Cambria Math" w:hAnsi="Cambria Math"/>
+                            </w:rPr>
+                            <m:t>PR</m:t>
+                          </m:r>
+                        </m:e>
+                        <m:sub>
+                          <m:r>
+                            <w:rPr>
+                              <w:rFonts w:ascii="Cambria Math" w:hAnsi="Cambria Math"/>
+                            </w:rPr>
+                            <m:t>a</m:t>
+                          </m:r>
+                        </m:sub>
+                      </m:sSub>
+                      <m:r>
+                        <w:rPr>
+                          <w:rFonts w:ascii="Cambria Math" w:hAnsi="Cambria Math"/>
+                        </w:rPr>
+                        <m:t>,</m:t>
+                      </m:r>
+                      <m:sSub>
+                        <m:sSubPr>
+                          <m:ctrlPr>
+                            <w:rPr>
+                              <w:rFonts w:ascii="Cambria Math" w:hAnsi="Cambria Math"/>
+                              <w:i/>
+                            </w:rPr>
+                          </m:ctrlPr>
+                        </m:sSubPr>
+                        <m:e>
+                          <m:r>
+                            <w:rPr>
+                              <w:rFonts w:ascii="Cambria Math" w:hAnsi="Cambria Math"/>
+                            </w:rPr>
+                            <m:t>H</m:t>
+                          </m:r>
+                        </m:e>
+                        <m:sub>
+                          <m:r>
+                            <w:rPr>
+                              <w:rFonts w:ascii="Cambria Math" w:hAnsi="Cambria Math"/>
+                            </w:rPr>
+                            <m:t>SHA512</m:t>
+                          </m:r>
+                        </m:sub>
+                      </m:sSub>
+                      <m:d>
+                        <m:dPr>
+                          <m:ctrlPr>
+                            <w:rPr>
+                              <w:rFonts w:ascii="Cambria Math" w:hAnsi="Cambria Math"/>
+                              <w:i/>
+                            </w:rPr>
+                          </m:ctrlPr>
+                        </m:dPr>
+                        <m:e>
+                          <m:r>
+                            <w:rPr>
+                              <w:rFonts w:ascii="Cambria Math" w:hAnsi="Cambria Math"/>
+                            </w:rPr>
+                            <m:t>"CG username group_name"</m:t>
+                          </m:r>
+                        </m:e>
+                      </m:d>
+                    </m:e>
+                  </m:d>
+                </m:e>
+              </m:eqArr>
             </m:e>
           </m:d>
         </m:oMath>
@@ -1071,47 +1967,175 @@
               </m:ctrlPr>
             </m:dPr>
             <m:e>
-              <m:sSub>
-                <m:sSubPr>
+              <m:eqArr>
+                <m:eqArrPr>
                   <m:ctrlPr>
                     <w:rPr>
                       <w:rFonts w:ascii="Cambria Math" w:hAnsi="Cambria Math"/>
                       <w:i/>
                     </w:rPr>
                   </m:ctrlPr>
-                </m:sSubPr>
+                </m:eqArrPr>
                 <m:e>
                   <m:r>
                     <w:rPr>
                       <w:rFonts w:ascii="Cambria Math" w:hAnsi="Cambria Math"/>
                     </w:rPr>
-                    <m:t>K</m:t>
+                    <m:t>K, "SUCCESS / FAIL cg</m:t>
                   </m:r>
+                  <m:r>
+                    <m:rPr>
+                      <m:nor/>
+                    </m:rPr>
+                    <w:rPr>
+                      <w:rFonts w:ascii="Cambria Math" w:hAnsi="Cambria Math"/>
+                    </w:rPr>
+                    <m:t>" ||</m:t>
+                  </m:r>
+                  <m:ctrlPr>
+                    <w:rPr>
+                      <w:rFonts w:ascii="Cambria Math" w:hAnsi="Cambria Math"/>
+                    </w:rPr>
+                  </m:ctrlPr>
                 </m:e>
-                <m:sub>
+                <m:e>
                   <m:r>
-                    <w:rPr>
-                      <w:rFonts w:ascii="Cambria Math" w:hAnsi="Cambria Math"/>
-                    </w:rPr>
-                    <m:t>a</m:t>
+                    <m:rPr>
+                      <m:nor/>
+                    </m:rPr>
+                    <w:rPr>
+                      <w:rFonts w:ascii="Cambria Math" w:hAnsi="Cambria Math"/>
+                    </w:rPr>
+                    <m:t xml:space="preserve"> </m:t>
                   </m:r>
-                </m:sub>
-              </m:sSub>
-              <m:r>
-                <w:rPr>
-                  <w:rFonts w:ascii="Cambria Math" w:hAnsi="Cambria Math"/>
-                </w:rPr>
-                <m:t>, "SUCCESS / FAIL CG"</m:t>
-              </m:r>
-              <m:r>
-                <m:rPr>
-                  <m:nor/>
-                </m:rPr>
-                <w:rPr>
-                  <w:rFonts w:ascii="Cambria Math" w:hAnsi="Cambria Math"/>
-                </w:rPr>
-                <m:t>|| DS</m:t>
-              </m:r>
+                  <m:sSub>
+                    <m:sSubPr>
+                      <m:ctrlPr>
+                        <w:rPr>
+                          <w:rFonts w:ascii="Cambria Math" w:hAnsi="Cambria Math"/>
+                          <w:i/>
+                        </w:rPr>
+                      </m:ctrlPr>
+                    </m:sSubPr>
+                    <m:e>
+                      <m:r>
+                        <w:rPr>
+                          <w:rFonts w:ascii="Cambria Math" w:hAnsi="Cambria Math"/>
+                        </w:rPr>
+                        <m:t>E</m:t>
+                      </m:r>
+                    </m:e>
+                    <m:sub>
+                      <m:r>
+                        <w:rPr>
+                          <w:rFonts w:ascii="Cambria Math" w:hAnsi="Cambria Math"/>
+                        </w:rPr>
+                        <m:t>RSA</m:t>
+                      </m:r>
+                    </m:sub>
+                  </m:sSub>
+                  <m:d>
+                    <m:dPr>
+                      <m:ctrlPr>
+                        <w:rPr>
+                          <w:rFonts w:ascii="Cambria Math" w:hAnsi="Cambria Math"/>
+                          <w:i/>
+                        </w:rPr>
+                      </m:ctrlPr>
+                    </m:dPr>
+                    <m:e>
+                      <m:sSub>
+                        <m:sSubPr>
+                          <m:ctrlPr>
+                            <w:rPr>
+                              <w:rFonts w:ascii="Cambria Math" w:hAnsi="Cambria Math"/>
+                              <w:i/>
+                            </w:rPr>
+                          </m:ctrlPr>
+                        </m:sSubPr>
+                        <m:e>
+                          <m:r>
+                            <w:rPr>
+                              <w:rFonts w:ascii="Cambria Math" w:hAnsi="Cambria Math"/>
+                            </w:rPr>
+                            <m:t>PR</m:t>
+                          </m:r>
+                        </m:e>
+                        <m:sub>
+                          <m:r>
+                            <w:rPr>
+                              <w:rFonts w:ascii="Cambria Math" w:hAnsi="Cambria Math"/>
+                            </w:rPr>
+                            <m:t>a</m:t>
+                          </m:r>
+                        </m:sub>
+                      </m:sSub>
+                      <m:r>
+                        <w:rPr>
+                          <w:rFonts w:ascii="Cambria Math" w:hAnsi="Cambria Math"/>
+                        </w:rPr>
+                        <m:t>,</m:t>
+                      </m:r>
+                      <m:sSub>
+                        <m:sSubPr>
+                          <m:ctrlPr>
+                            <w:rPr>
+                              <w:rFonts w:ascii="Cambria Math" w:hAnsi="Cambria Math"/>
+                              <w:i/>
+                            </w:rPr>
+                          </m:ctrlPr>
+                        </m:sSubPr>
+                        <m:e>
+                          <m:r>
+                            <w:rPr>
+                              <w:rFonts w:ascii="Cambria Math" w:hAnsi="Cambria Math"/>
+                            </w:rPr>
+                            <m:t>H</m:t>
+                          </m:r>
+                        </m:e>
+                        <m:sub>
+                          <m:r>
+                            <w:rPr>
+                              <w:rFonts w:ascii="Cambria Math" w:hAnsi="Cambria Math"/>
+                            </w:rPr>
+                            <m:t>SHA512</m:t>
+                          </m:r>
+                        </m:sub>
+                      </m:sSub>
+                      <m:d>
+                        <m:dPr>
+                          <m:ctrlPr>
+                            <w:rPr>
+                              <w:rFonts w:ascii="Cambria Math" w:hAnsi="Cambria Math"/>
+                              <w:i/>
+                            </w:rPr>
+                          </m:ctrlPr>
+                        </m:dPr>
+                        <m:e>
+                          <m:r>
+                            <w:rPr>
+                              <w:rFonts w:ascii="Cambria Math" w:hAnsi="Cambria Math"/>
+                            </w:rPr>
+                            <m:t>"</m:t>
+                          </m:r>
+                          <m:r>
+                            <w:rPr>
+                              <w:rFonts w:ascii="Cambria Math" w:hAnsi="Cambria Math"/>
+                            </w:rPr>
+                            <m:t>SUCCESS / FAIL cg</m:t>
+                          </m:r>
+                          <m:r>
+                            <w:rPr>
+                              <w:rFonts w:ascii="Cambria Math" w:hAnsi="Cambria Math"/>
+                            </w:rPr>
+                            <m:t>"</m:t>
+                          </m:r>
+                        </m:e>
+                      </m:d>
+                    </m:e>
+                  </m:d>
+                </m:e>
+              </m:eqArr>
             </m:e>
           </m:d>
         </m:oMath>
@@ -1203,47 +2227,154 @@
               </m:ctrlPr>
             </m:dPr>
             <m:e>
-              <m:sSub>
-                <m:sSubPr>
+              <m:eqArr>
+                <m:eqArrPr>
                   <m:ctrlPr>
                     <w:rPr>
                       <w:rFonts w:ascii="Cambria Math" w:hAnsi="Cambria Math"/>
                       <w:i/>
                     </w:rPr>
                   </m:ctrlPr>
-                </m:sSubPr>
+                </m:eqArrPr>
                 <m:e>
                   <m:r>
                     <w:rPr>
                       <w:rFonts w:ascii="Cambria Math" w:hAnsi="Cambria Math"/>
                     </w:rPr>
-                    <m:t>K</m:t>
+                    <m:t>K, "GM src_username group_name message</m:t>
                   </m:r>
+                  <m:r>
+                    <m:rPr>
+                      <m:nor/>
+                    </m:rPr>
+                    <w:rPr>
+                      <w:rFonts w:ascii="Cambria Math" w:hAnsi="Cambria Math"/>
+                    </w:rPr>
+                    <m:t>" ||</m:t>
+                  </m:r>
+                  <m:ctrlPr>
+                    <w:rPr>
+                      <w:rFonts w:ascii="Cambria Math" w:hAnsi="Cambria Math"/>
+                    </w:rPr>
+                  </m:ctrlPr>
                 </m:e>
-                <m:sub>
-                  <m:r>
-                    <w:rPr>
-                      <w:rFonts w:ascii="Cambria Math" w:hAnsi="Cambria Math"/>
-                    </w:rPr>
-                    <m:t>src_username</m:t>
-                  </m:r>
-                </m:sub>
-              </m:sSub>
-              <m:r>
-                <w:rPr>
-                  <w:rFonts w:ascii="Cambria Math" w:hAnsi="Cambria Math"/>
-                </w:rPr>
-                <m:t>, "GM src_username group_name message"</m:t>
-              </m:r>
-              <m:r>
-                <m:rPr>
-                  <m:nor/>
-                </m:rPr>
-                <w:rPr>
-                  <w:rFonts w:ascii="Cambria Math" w:hAnsi="Cambria Math"/>
-                </w:rPr>
-                <m:t>|| DS</m:t>
-              </m:r>
+                <m:e>
+                  <m:sSub>
+                    <m:sSubPr>
+                      <m:ctrlPr>
+                        <w:rPr>
+                          <w:rFonts w:ascii="Cambria Math" w:hAnsi="Cambria Math"/>
+                          <w:i/>
+                        </w:rPr>
+                      </m:ctrlPr>
+                    </m:sSubPr>
+                    <m:e>
+                      <m:r>
+                        <w:rPr>
+                          <w:rFonts w:ascii="Cambria Math" w:hAnsi="Cambria Math"/>
+                        </w:rPr>
+                        <m:t>E</m:t>
+                      </m:r>
+                    </m:e>
+                    <m:sub>
+                      <m:r>
+                        <w:rPr>
+                          <w:rFonts w:ascii="Cambria Math" w:hAnsi="Cambria Math"/>
+                        </w:rPr>
+                        <m:t>RSA</m:t>
+                      </m:r>
+                    </m:sub>
+                  </m:sSub>
+                  <m:d>
+                    <m:dPr>
+                      <m:ctrlPr>
+                        <w:rPr>
+                          <w:rFonts w:ascii="Cambria Math" w:hAnsi="Cambria Math"/>
+                          <w:i/>
+                        </w:rPr>
+                      </m:ctrlPr>
+                    </m:dPr>
+                    <m:e>
+                      <m:sSub>
+                        <m:sSubPr>
+                          <m:ctrlPr>
+                            <w:rPr>
+                              <w:rFonts w:ascii="Cambria Math" w:hAnsi="Cambria Math"/>
+                              <w:i/>
+                            </w:rPr>
+                          </m:ctrlPr>
+                        </m:sSubPr>
+                        <m:e>
+                          <m:r>
+                            <w:rPr>
+                              <w:rFonts w:ascii="Cambria Math" w:hAnsi="Cambria Math"/>
+                            </w:rPr>
+                            <m:t>PR</m:t>
+                          </m:r>
+                        </m:e>
+                        <m:sub>
+                          <m:r>
+                            <w:rPr>
+                              <w:rFonts w:ascii="Cambria Math" w:hAnsi="Cambria Math"/>
+                            </w:rPr>
+                            <m:t>a</m:t>
+                          </m:r>
+                        </m:sub>
+                      </m:sSub>
+                      <m:r>
+                        <w:rPr>
+                          <w:rFonts w:ascii="Cambria Math" w:hAnsi="Cambria Math"/>
+                        </w:rPr>
+                        <m:t>,</m:t>
+                      </m:r>
+                      <m:sSub>
+                        <m:sSubPr>
+                          <m:ctrlPr>
+                            <w:rPr>
+                              <w:rFonts w:ascii="Cambria Math" w:hAnsi="Cambria Math"/>
+                              <w:i/>
+                            </w:rPr>
+                          </m:ctrlPr>
+                        </m:sSubPr>
+                        <m:e>
+                          <m:r>
+                            <w:rPr>
+                              <w:rFonts w:ascii="Cambria Math" w:hAnsi="Cambria Math"/>
+                            </w:rPr>
+                            <m:t>H</m:t>
+                          </m:r>
+                        </m:e>
+                        <m:sub>
+                          <m:r>
+                            <w:rPr>
+                              <w:rFonts w:ascii="Cambria Math" w:hAnsi="Cambria Math"/>
+                            </w:rPr>
+                            <m:t>SHA512</m:t>
+                          </m:r>
+                        </m:sub>
+                      </m:sSub>
+                      <m:d>
+                        <m:dPr>
+                          <m:ctrlPr>
+                            <w:rPr>
+                              <w:rFonts w:ascii="Cambria Math" w:hAnsi="Cambria Math"/>
+                              <w:i/>
+                            </w:rPr>
+                          </m:ctrlPr>
+                        </m:dPr>
+                        <m:e>
+                          <m:r>
+                            <w:rPr>
+                              <w:rFonts w:ascii="Cambria Math" w:hAnsi="Cambria Math"/>
+                            </w:rPr>
+                            <m:t>"GM src_username group_name message"</m:t>
+                          </m:r>
+                        </m:e>
+                      </m:d>
+                    </m:e>
+                  </m:d>
+                </m:e>
+              </m:eqArr>
             </m:e>
           </m:d>
         </m:oMath>
@@ -1273,6 +2404,8 @@
       <w:r>
         <w:t>Client : BM src_username message</w:t>
       </w:r>
+      <w:bookmarkStart w:id="0" w:name="_GoBack"/>
+      <w:bookmarkEnd w:id="0"/>
     </w:p>
     <w:p>
       <w:pPr>
@@ -1305,8 +2438,6 @@
                 </w:rPr>
                 <m:t>RC4</m:t>
               </m:r>
-              <w:bookmarkStart w:id="0" w:name="_GoBack"/>
-              <w:bookmarkEnd w:id="0"/>
             </m:sub>
           </m:sSub>
           <m:d>
@@ -1319,47 +2450,154 @@
               </m:ctrlPr>
             </m:dPr>
             <m:e>
-              <m:sSub>
-                <m:sSubPr>
+              <m:eqArr>
+                <m:eqArrPr>
                   <m:ctrlPr>
                     <w:rPr>
                       <w:rFonts w:ascii="Cambria Math" w:hAnsi="Cambria Math"/>
                       <w:i/>
                     </w:rPr>
                   </m:ctrlPr>
-                </m:sSubPr>
+                </m:eqArrPr>
                 <m:e>
                   <m:r>
                     <w:rPr>
                       <w:rFonts w:ascii="Cambria Math" w:hAnsi="Cambria Math"/>
                     </w:rPr>
-                    <m:t>K</m:t>
+                    <m:t>K, "BM src_username message</m:t>
                   </m:r>
+                  <m:r>
+                    <m:rPr>
+                      <m:nor/>
+                    </m:rPr>
+                    <w:rPr>
+                      <w:rFonts w:ascii="Cambria Math" w:hAnsi="Cambria Math"/>
+                    </w:rPr>
+                    <m:t>" ||</m:t>
+                  </m:r>
+                  <m:ctrlPr>
+                    <w:rPr>
+                      <w:rFonts w:ascii="Cambria Math" w:hAnsi="Cambria Math"/>
+                    </w:rPr>
+                  </m:ctrlPr>
                 </m:e>
-                <m:sub>
-                  <m:r>
-                    <w:rPr>
-                      <w:rFonts w:ascii="Cambria Math" w:hAnsi="Cambria Math"/>
-                    </w:rPr>
-                    <m:t>src_username</m:t>
-                  </m:r>
-                </m:sub>
-              </m:sSub>
-              <m:r>
-                <w:rPr>
-                  <w:rFonts w:ascii="Cambria Math" w:hAnsi="Cambria Math"/>
-                </w:rPr>
-                <m:t>, "BM src_username message"</m:t>
-              </m:r>
-              <m:r>
-                <m:rPr>
-                  <m:nor/>
-                </m:rPr>
-                <w:rPr>
-                  <w:rFonts w:ascii="Cambria Math" w:hAnsi="Cambria Math"/>
-                </w:rPr>
-                <m:t>|| DS</m:t>
-              </m:r>
+                <m:e>
+                  <m:sSub>
+                    <m:sSubPr>
+                      <m:ctrlPr>
+                        <w:rPr>
+                          <w:rFonts w:ascii="Cambria Math" w:hAnsi="Cambria Math"/>
+                          <w:i/>
+                        </w:rPr>
+                      </m:ctrlPr>
+                    </m:sSubPr>
+                    <m:e>
+                      <m:r>
+                        <w:rPr>
+                          <w:rFonts w:ascii="Cambria Math" w:hAnsi="Cambria Math"/>
+                        </w:rPr>
+                        <m:t>E</m:t>
+                      </m:r>
+                    </m:e>
+                    <m:sub>
+                      <m:r>
+                        <w:rPr>
+                          <w:rFonts w:ascii="Cambria Math" w:hAnsi="Cambria Math"/>
+                        </w:rPr>
+                        <m:t>RSA</m:t>
+                      </m:r>
+                    </m:sub>
+                  </m:sSub>
+                  <m:d>
+                    <m:dPr>
+                      <m:ctrlPr>
+                        <w:rPr>
+                          <w:rFonts w:ascii="Cambria Math" w:hAnsi="Cambria Math"/>
+                          <w:i/>
+                        </w:rPr>
+                      </m:ctrlPr>
+                    </m:dPr>
+                    <m:e>
+                      <m:sSub>
+                        <m:sSubPr>
+                          <m:ctrlPr>
+                            <w:rPr>
+                              <w:rFonts w:ascii="Cambria Math" w:hAnsi="Cambria Math"/>
+                              <w:i/>
+                            </w:rPr>
+                          </m:ctrlPr>
+                        </m:sSubPr>
+                        <m:e>
+                          <m:r>
+                            <w:rPr>
+                              <w:rFonts w:ascii="Cambria Math" w:hAnsi="Cambria Math"/>
+                            </w:rPr>
+                            <m:t>PR</m:t>
+                          </m:r>
+                        </m:e>
+                        <m:sub>
+                          <m:r>
+                            <w:rPr>
+                              <w:rFonts w:ascii="Cambria Math" w:hAnsi="Cambria Math"/>
+                            </w:rPr>
+                            <m:t>a</m:t>
+                          </m:r>
+                        </m:sub>
+                      </m:sSub>
+                      <m:r>
+                        <w:rPr>
+                          <w:rFonts w:ascii="Cambria Math" w:hAnsi="Cambria Math"/>
+                        </w:rPr>
+                        <m:t>,</m:t>
+                      </m:r>
+                      <m:sSub>
+                        <m:sSubPr>
+                          <m:ctrlPr>
+                            <w:rPr>
+                              <w:rFonts w:ascii="Cambria Math" w:hAnsi="Cambria Math"/>
+                              <w:i/>
+                            </w:rPr>
+                          </m:ctrlPr>
+                        </m:sSubPr>
+                        <m:e>
+                          <m:r>
+                            <w:rPr>
+                              <w:rFonts w:ascii="Cambria Math" w:hAnsi="Cambria Math"/>
+                            </w:rPr>
+                            <m:t>H</m:t>
+                          </m:r>
+                        </m:e>
+                        <m:sub>
+                          <m:r>
+                            <w:rPr>
+                              <w:rFonts w:ascii="Cambria Math" w:hAnsi="Cambria Math"/>
+                            </w:rPr>
+                            <m:t>SHA512</m:t>
+                          </m:r>
+                        </m:sub>
+                      </m:sSub>
+                      <m:d>
+                        <m:dPr>
+                          <m:ctrlPr>
+                            <w:rPr>
+                              <w:rFonts w:ascii="Cambria Math" w:hAnsi="Cambria Math"/>
+                              <w:i/>
+                            </w:rPr>
+                          </m:ctrlPr>
+                        </m:dPr>
+                        <m:e>
+                          <m:r>
+                            <w:rPr>
+                              <w:rFonts w:ascii="Cambria Math" w:hAnsi="Cambria Math"/>
+                            </w:rPr>
+                            <m:t>"BM src_username message"</m:t>
+                          </m:r>
+                        </m:e>
+                      </m:d>
+                    </m:e>
+                  </m:d>
+                </m:e>
+              </m:eqArr>
             </m:e>
           </m:d>
         </m:oMath>
@@ -1377,8 +2615,8 @@
 </file>
 
 <file path=word/numbering.xml><?xml version="1.0" encoding="utf-8"?>
-<w:numbering xmlns:wpc="http://schemas.microsoft.com/office/word/2010/wordprocessingCanvas" xmlns:cx="http://schemas.microsoft.com/office/drawing/2014/chartex" xmlns:mc="http://schemas.openxmlformats.org/markup-compatibility/2006" xmlns:o="urn:schemas-microsoft-com:office:office" xmlns:r="http://schemas.openxmlformats.org/officeDocument/2006/relationships" xmlns:m="http://schemas.openxmlformats.org/officeDocument/2006/math" xmlns:v="urn:schemas-microsoft-com:vml" xmlns:wp14="http://schemas.microsoft.com/office/word/2010/wordprocessingDrawing" xmlns:wp="http://schemas.openxmlformats.org/drawingml/2006/wordprocessingDrawing" xmlns:w10="urn:schemas-microsoft-com:office:word" xmlns:w="http://schemas.openxmlformats.org/wordprocessingml/2006/main" xmlns:w14="http://schemas.microsoft.com/office/word/2010/wordml" xmlns:w15="http://schemas.microsoft.com/office/word/2012/wordml" xmlns:w16se="http://schemas.microsoft.com/office/word/2015/wordml/symex" xmlns:wpg="http://schemas.microsoft.com/office/word/2010/wordprocessingGroup" xmlns:wpi="http://schemas.microsoft.com/office/word/2010/wordprocessingInk" xmlns:wne="http://schemas.microsoft.com/office/word/2006/wordml" xmlns:wps="http://schemas.microsoft.com/office/word/2010/wordprocessingShape" mc:Ignorable="w14 w15 w16se wp14">
-  <w:abstractNum w:abstractNumId="0" w15:restartNumberingAfterBreak="0">
+<w:numbering xmlns:wpc="http://schemas.microsoft.com/office/word/2010/wordprocessingCanvas" xmlns:mc="http://schemas.openxmlformats.org/markup-compatibility/2006" xmlns:o="urn:schemas-microsoft-com:office:office" xmlns:r="http://schemas.openxmlformats.org/officeDocument/2006/relationships" xmlns:m="http://schemas.openxmlformats.org/officeDocument/2006/math" xmlns:v="urn:schemas-microsoft-com:vml" xmlns:wp14="http://schemas.microsoft.com/office/word/2010/wordprocessingDrawing" xmlns:wp="http://schemas.openxmlformats.org/drawingml/2006/wordprocessingDrawing" xmlns:w10="urn:schemas-microsoft-com:office:word" xmlns:w="http://schemas.openxmlformats.org/wordprocessingml/2006/main" xmlns:w14="http://schemas.microsoft.com/office/word/2010/wordml" xmlns:w15="http://schemas.microsoft.com/office/word/2012/wordml" xmlns:wpg="http://schemas.microsoft.com/office/word/2010/wordprocessingGroup" xmlns:wpi="http://schemas.microsoft.com/office/word/2010/wordprocessingInk" xmlns:wne="http://schemas.microsoft.com/office/word/2006/wordml" xmlns:wps="http://schemas.microsoft.com/office/word/2010/wordprocessingShape" mc:Ignorable="w14 w15 wp14">
+  <w:abstractNum w:abstractNumId="0">
     <w:nsid w:val="03D77C88"/>
     <w:multiLevelType w:val="hybridMultilevel"/>
     <w:tmpl w:val="9FAE54C0"/>
@@ -1464,7 +2702,7 @@
       </w:pPr>
     </w:lvl>
   </w:abstractNum>
-  <w:abstractNum w:abstractNumId="1" w15:restartNumberingAfterBreak="0">
+  <w:abstractNum w:abstractNumId="1">
     <w:nsid w:val="2F715181"/>
     <w:multiLevelType w:val="hybridMultilevel"/>
     <w:tmpl w:val="138AFA9A"/>
@@ -1550,7 +2788,7 @@
       </w:pPr>
     </w:lvl>
   </w:abstractNum>
-  <w:abstractNum w:abstractNumId="2" w15:restartNumberingAfterBreak="0">
+  <w:abstractNum w:abstractNumId="2">
     <w:nsid w:val="7BFC483B"/>
     <w:multiLevelType w:val="hybridMultilevel"/>
     <w:tmpl w:val="9154A63C"/>
@@ -1649,7 +2887,7 @@
 </file>
 
 <file path=word/styles.xml><?xml version="1.0" encoding="utf-8"?>
-<w:styles xmlns:mc="http://schemas.openxmlformats.org/markup-compatibility/2006" xmlns:r="http://schemas.openxmlformats.org/officeDocument/2006/relationships" xmlns:w="http://schemas.openxmlformats.org/wordprocessingml/2006/main" xmlns:w14="http://schemas.microsoft.com/office/word/2010/wordml" xmlns:w15="http://schemas.microsoft.com/office/word/2012/wordml" xmlns:w16se="http://schemas.microsoft.com/office/word/2015/wordml/symex" mc:Ignorable="w14 w15 w16se">
+<w:styles xmlns:mc="http://schemas.openxmlformats.org/markup-compatibility/2006" xmlns:r="http://schemas.openxmlformats.org/officeDocument/2006/relationships" xmlns:w="http://schemas.openxmlformats.org/wordprocessingml/2006/main" xmlns:w14="http://schemas.microsoft.com/office/word/2010/wordml" xmlns:w15="http://schemas.microsoft.com/office/word/2012/wordml" mc:Ignorable="w14 w15">
   <w:docDefaults>
     <w:rPrDefault>
       <w:rPr>
@@ -2120,6 +3358,11 @@
       <w:szCs w:val="16"/>
     </w:rPr>
   </w:style>
+  <w:style w:type="character" w:customStyle="1" w:styleId="null">
+    <w:name w:val="null"/>
+    <w:basedOn w:val="DefaultParagraphFont"/>
+    <w:rsid w:val="006901D9"/>
+  </w:style>
 </w:styles>
 </file>
 
@@ -2389,7 +3632,7 @@
 </file>
 
 <file path=customXml/itemProps1.xml><?xml version="1.0" encoding="utf-8"?>
-<ds:datastoreItem xmlns:ds="http://schemas.openxmlformats.org/officeDocument/2006/customXml" ds:itemID="{CAE282C3-338C-4149-8AD7-BAE21B272B14}">
+<ds:datastoreItem xmlns:ds="http://schemas.openxmlformats.org/officeDocument/2006/customXml" ds:itemID="{8BEECACE-44F0-4AD2-BDE9-DB482BE96CE9}">
   <ds:schemaRefs>
     <ds:schemaRef ds:uri="http://schemas.openxmlformats.org/officeDocument/2006/bibliography"/>
   </ds:schemaRefs>

</xml_diff>